<commit_message>
- Update report 2
</commit_message>
<xml_diff>
--- a/Document/Diagram/Report 2.docx
+++ b/Document/Diagram/Report 2.docx
@@ -97,8 +97,119 @@
           <w:iCs/>
           <w:color w:val="000000"/>
         </w:rPr>
-        <w:t>Vietnamese name: Hệ thống cổng thông tin bênh viện</w:t>
+        <w:t xml:space="preserve">Vietnamese name: </w:t>
       </w:r>
+      <w:proofErr w:type="spellStart"/>
+      <w:r>
+        <w:rPr>
+          <w:rFonts w:ascii="Cambria" w:hAnsi="Cambria" w:cstheme="minorHAnsi"/>
+          <w:i/>
+          <w:iCs/>
+          <w:color w:val="000000"/>
+        </w:rPr>
+        <w:t>Hệ</w:t>
+      </w:r>
+      <w:proofErr w:type="spellEnd"/>
+      <w:r>
+        <w:rPr>
+          <w:rFonts w:ascii="Cambria" w:hAnsi="Cambria" w:cstheme="minorHAnsi"/>
+          <w:i/>
+          <w:iCs/>
+          <w:color w:val="000000"/>
+        </w:rPr>
+        <w:t xml:space="preserve"> </w:t>
+      </w:r>
+      <w:proofErr w:type="spellStart"/>
+      <w:r>
+        <w:rPr>
+          <w:rFonts w:ascii="Cambria" w:hAnsi="Cambria" w:cstheme="minorHAnsi"/>
+          <w:i/>
+          <w:iCs/>
+          <w:color w:val="000000"/>
+        </w:rPr>
+        <w:t>thống</w:t>
+      </w:r>
+      <w:proofErr w:type="spellEnd"/>
+      <w:r>
+        <w:rPr>
+          <w:rFonts w:ascii="Cambria" w:hAnsi="Cambria" w:cstheme="minorHAnsi"/>
+          <w:i/>
+          <w:iCs/>
+          <w:color w:val="000000"/>
+        </w:rPr>
+        <w:t xml:space="preserve"> </w:t>
+      </w:r>
+      <w:proofErr w:type="spellStart"/>
+      <w:r>
+        <w:rPr>
+          <w:rFonts w:ascii="Cambria" w:hAnsi="Cambria" w:cstheme="minorHAnsi"/>
+          <w:i/>
+          <w:iCs/>
+          <w:color w:val="000000"/>
+        </w:rPr>
+        <w:t>cổng</w:t>
+      </w:r>
+      <w:proofErr w:type="spellEnd"/>
+      <w:r>
+        <w:rPr>
+          <w:rFonts w:ascii="Cambria" w:hAnsi="Cambria" w:cstheme="minorHAnsi"/>
+          <w:i/>
+          <w:iCs/>
+          <w:color w:val="000000"/>
+        </w:rPr>
+        <w:t xml:space="preserve"> </w:t>
+      </w:r>
+      <w:proofErr w:type="spellStart"/>
+      <w:r>
+        <w:rPr>
+          <w:rFonts w:ascii="Cambria" w:hAnsi="Cambria" w:cstheme="minorHAnsi"/>
+          <w:i/>
+          <w:iCs/>
+          <w:color w:val="000000"/>
+        </w:rPr>
+        <w:t>thông</w:t>
+      </w:r>
+      <w:proofErr w:type="spellEnd"/>
+      <w:r>
+        <w:rPr>
+          <w:rFonts w:ascii="Cambria" w:hAnsi="Cambria" w:cstheme="minorHAnsi"/>
+          <w:i/>
+          <w:iCs/>
+          <w:color w:val="000000"/>
+        </w:rPr>
+        <w:t xml:space="preserve"> tin </w:t>
+      </w:r>
+      <w:proofErr w:type="spellStart"/>
+      <w:r>
+        <w:rPr>
+          <w:rFonts w:ascii="Cambria" w:hAnsi="Cambria" w:cstheme="minorHAnsi"/>
+          <w:i/>
+          <w:iCs/>
+          <w:color w:val="000000"/>
+        </w:rPr>
+        <w:t>bênh</w:t>
+      </w:r>
+      <w:proofErr w:type="spellEnd"/>
+      <w:r>
+        <w:rPr>
+          <w:rFonts w:ascii="Cambria" w:hAnsi="Cambria" w:cstheme="minorHAnsi"/>
+          <w:i/>
+          <w:iCs/>
+          <w:color w:val="000000"/>
+        </w:rPr>
+        <w:t xml:space="preserve"> </w:t>
+      </w:r>
+      <w:proofErr w:type="spellStart"/>
+      <w:r>
+        <w:rPr>
+          <w:rFonts w:ascii="Cambria" w:hAnsi="Cambria" w:cstheme="minorHAnsi"/>
+          <w:i/>
+          <w:iCs/>
+          <w:color w:val="000000"/>
+        </w:rPr>
+        <w:t>viện</w:t>
+      </w:r>
+      <w:proofErr w:type="spellEnd"/>
     </w:p>
     <w:p>
       <w:pPr>
@@ -278,8 +389,9 @@
           <w:iCs/>
           <w:color w:val="000000"/>
         </w:rPr>
-        <w:t>Below are the problems encountered in this project</w:t>
+        <w:t xml:space="preserve">Below are the problems encountered in this </w:t>
       </w:r>
+      <w:proofErr w:type="gramStart"/>
       <w:r>
         <w:rPr>
           <w:rFonts w:ascii="Cambria" w:hAnsi="Cambria"/>
@@ -287,8 +399,18 @@
           <w:iCs/>
           <w:color w:val="000000"/>
         </w:rPr>
+        <w:t>project</w:t>
+      </w:r>
+      <w:r>
+        <w:rPr>
+          <w:rFonts w:ascii="Cambria" w:hAnsi="Cambria"/>
+          <w:i/>
+          <w:iCs/>
+          <w:color w:val="000000"/>
+        </w:rPr>
         <w:t>:</w:t>
       </w:r>
+      <w:proofErr w:type="gramEnd"/>
     </w:p>
     <w:p>
       <w:pPr>
@@ -389,7 +511,21 @@
         <w:rPr>
           <w:rFonts w:ascii="Cambria" w:hAnsi="Cambria" w:cstheme="minorHAnsi"/>
         </w:rPr>
-        <w:t xml:space="preserve">: There are some possible problem could happen with system such as: attacked during data transmission caused data loss, data corruption. </w:t>
+        <w:t xml:space="preserve">: There are some possible problem could happen with system such </w:t>
+      </w:r>
+      <w:proofErr w:type="gramStart"/>
+      <w:r>
+        <w:rPr>
+          <w:rFonts w:ascii="Cambria" w:hAnsi="Cambria" w:cstheme="minorHAnsi"/>
+        </w:rPr>
+        <w:t>as:</w:t>
+      </w:r>
+      <w:proofErr w:type="gramEnd"/>
+      <w:r>
+        <w:rPr>
+          <w:rFonts w:ascii="Cambria" w:hAnsi="Cambria" w:cstheme="minorHAnsi"/>
+        </w:rPr>
+        <w:t xml:space="preserve"> attacked during data transmission caused data loss, data corruption. </w:t>
       </w:r>
     </w:p>
     <w:p>
@@ -430,7 +566,21 @@
         <w:rPr>
           <w:rFonts w:ascii="Cambria" w:hAnsi="Cambria" w:cstheme="minorHAnsi"/>
         </w:rPr>
-        <w:t xml:space="preserve">website system that support access </w:t>
+        <w:t xml:space="preserve">website system that </w:t>
+      </w:r>
+      <w:proofErr w:type="gramStart"/>
+      <w:r>
+        <w:rPr>
+          <w:rFonts w:ascii="Cambria" w:hAnsi="Cambria" w:cstheme="minorHAnsi"/>
+        </w:rPr>
+        <w:t>support</w:t>
+      </w:r>
+      <w:proofErr w:type="gramEnd"/>
+      <w:r>
+        <w:rPr>
+          <w:rFonts w:ascii="Cambria" w:hAnsi="Cambria" w:cstheme="minorHAnsi"/>
+        </w:rPr>
+        <w:t xml:space="preserve"> access </w:t>
       </w:r>
       <w:r>
         <w:rPr>
@@ -506,7 +656,21 @@
         <w:rPr>
           <w:rFonts w:ascii="Cambria" w:hAnsi="Cambria" w:cstheme="minorHAnsi"/>
         </w:rPr>
-        <w:t xml:space="preserve"> This website is used by employees of the hospital include: “Admin, Manager, Scheduler and User” to interactive with functions of</w:t>
+        <w:t xml:space="preserve"> This website is used by employees of the hospital </w:t>
+      </w:r>
+      <w:proofErr w:type="gramStart"/>
+      <w:r>
+        <w:rPr>
+          <w:rFonts w:ascii="Cambria" w:hAnsi="Cambria" w:cstheme="minorHAnsi"/>
+        </w:rPr>
+        <w:t>include:</w:t>
+      </w:r>
+      <w:proofErr w:type="gramEnd"/>
+      <w:r>
+        <w:rPr>
+          <w:rFonts w:ascii="Cambria" w:hAnsi="Cambria" w:cstheme="minorHAnsi"/>
+        </w:rPr>
+        <w:t xml:space="preserve"> “Admin, Manager, Scheduler and User” to interactive with functions of</w:t>
       </w:r>
       <w:r>
         <w:rPr>
@@ -832,12 +996,28 @@
                 <w:rFonts w:ascii="Cambria" w:hAnsi="Cambria" w:cstheme="minorHAnsi"/>
               </w:rPr>
             </w:pPr>
+            <w:proofErr w:type="spellStart"/>
             <w:r>
               <w:rPr>
                 <w:rFonts w:ascii="Cambria" w:hAnsi="Cambria" w:cstheme="minorHAnsi"/>
               </w:rPr>
-              <w:t>Còn trống</w:t>
-            </w:r>
+              <w:t>Còn</w:t>
+            </w:r>
+            <w:proofErr w:type="spellEnd"/>
+            <w:r>
+              <w:rPr>
+                <w:rFonts w:ascii="Cambria" w:hAnsi="Cambria" w:cstheme="minorHAnsi"/>
+              </w:rPr>
+              <w:t xml:space="preserve"> </w:t>
+            </w:r>
+            <w:proofErr w:type="spellStart"/>
+            <w:r>
+              <w:rPr>
+                <w:rFonts w:ascii="Cambria" w:hAnsi="Cambria" w:cstheme="minorHAnsi"/>
+              </w:rPr>
+              <w:t>trống</w:t>
+            </w:r>
+            <w:proofErr w:type="spellEnd"/>
           </w:p>
           <w:p>
             <w:pPr>
@@ -909,6 +1089,7 @@
           <w:szCs w:val="26"/>
         </w:rPr>
       </w:pPr>
+      <w:proofErr w:type="gramStart"/>
       <w:r>
         <w:rPr>
           <w:rFonts w:ascii="Cambria" w:hAnsi="Cambria"/>
@@ -920,6 +1101,7 @@
         </w:rPr>
         <w:t>1.3.4 Future plans</w:t>
       </w:r>
+      <w:proofErr w:type="gramEnd"/>
     </w:p>
     <w:p>
       <w:pPr>
@@ -957,7 +1139,25 @@
           <w:bCs/>
           <w:color w:val="000000"/>
         </w:rPr>
-        <w:t>Our aspiration is that the system can be used in many hospitals</w:t>
+        <w:t xml:space="preserve">Our aspiration is that the system </w:t>
+      </w:r>
+      <w:proofErr w:type="gramStart"/>
+      <w:r>
+        <w:rPr>
+          <w:rFonts w:ascii="Cambria" w:hAnsi="Cambria"/>
+          <w:bCs/>
+          <w:color w:val="000000"/>
+        </w:rPr>
+        <w:t>can be used</w:t>
+      </w:r>
+      <w:proofErr w:type="gramEnd"/>
+      <w:r>
+        <w:rPr>
+          <w:rFonts w:ascii="Cambria" w:hAnsi="Cambria"/>
+          <w:bCs/>
+          <w:color w:val="000000"/>
+        </w:rPr>
+        <w:t xml:space="preserve"> in many hospitals</w:t>
       </w:r>
       <w:r>
         <w:rPr>
@@ -2913,11 +3113,19 @@
                 <w:b/>
               </w:rPr>
             </w:pPr>
+            <w:proofErr w:type="spellStart"/>
             <w:r>
               <w:rPr>
                 <w:rFonts w:ascii="Cambria" w:hAnsi="Cambria" w:cstheme="minorHAnsi"/>
               </w:rPr>
-              <w:t>Netbeans 8.2, Visual studio code</w:t>
+              <w:t>Netbeans</w:t>
+            </w:r>
+            <w:proofErr w:type="spellEnd"/>
+            <w:r>
+              <w:rPr>
+                <w:rFonts w:ascii="Cambria" w:hAnsi="Cambria" w:cstheme="minorHAnsi"/>
+              </w:rPr>
+              <w:t xml:space="preserve"> 8.2, Visual studio code</w:t>
             </w:r>
           </w:p>
         </w:tc>
@@ -2979,12 +3187,14 @@
                 <w:b/>
               </w:rPr>
             </w:pPr>
+            <w:proofErr w:type="spellStart"/>
             <w:r>
               <w:rPr>
                 <w:rFonts w:ascii="Cambria" w:hAnsi="Cambria" w:cstheme="minorHAnsi"/>
               </w:rPr>
               <w:t>SQLServer</w:t>
             </w:r>
+            <w:proofErr w:type="spellEnd"/>
           </w:p>
         </w:tc>
         <w:tc>
@@ -3213,39 +3423,25 @@
           <w:bCs/>
           <w:color w:val="000000"/>
         </w:rPr>
-        <w:t xml:space="preserve">This project is developed under </w:t>
+        <w:t xml:space="preserve">This project </w:t>
       </w:r>
+      <w:proofErr w:type="gramStart"/>
       <w:r>
         <w:rPr>
           <w:rFonts w:ascii="Cambria" w:hAnsi="Cambria"/>
           <w:bCs/>
           <w:color w:val="000000"/>
         </w:rPr>
-        <w:t>scrum</w:t>
+        <w:t>is developed</w:t>
       </w:r>
+      <w:proofErr w:type="gramEnd"/>
       <w:r>
         <w:rPr>
           <w:rFonts w:ascii="Cambria" w:hAnsi="Cambria"/>
           <w:bCs/>
           <w:color w:val="000000"/>
         </w:rPr>
-        <w:t xml:space="preserve"> model. We apply customized </w:t>
-      </w:r>
-      <w:r>
-        <w:rPr>
-          <w:rFonts w:ascii="Cambria" w:hAnsi="Cambria"/>
-          <w:bCs/>
-          <w:color w:val="000000"/>
-        </w:rPr>
-        <w:t xml:space="preserve">scrum model to capable </w:t>
-      </w:r>
-      <w:r>
-        <w:rPr>
-          <w:rFonts w:ascii="Cambria" w:hAnsi="Cambria"/>
-          <w:bCs/>
-          <w:color w:val="000000"/>
-        </w:rPr>
-        <w:t>with current situation in our team. We choose this model because the following reasons:</w:t>
+        <w:t xml:space="preserve"> under scrum model. We apply customized scrum model to capable with current situation in our team. We choose this model because the following reasons:</w:t>
       </w:r>
     </w:p>
     <w:p>
@@ -3280,7 +3476,25 @@
           <w:bCs/>
           <w:color w:val="000000"/>
         </w:rPr>
-        <w:t>- Humans resource and time limitation: Scrum has proven to deliver products to end-users 30% -40% faster than traditional methods. Because the Scrum model works with the principle of breaking down the software that needs to be produced into small parts to grow. So with such a rush, the use of the scum model is extremely suitable for our small group of people.</w:t>
+        <w:t xml:space="preserve">- Humans resource and time limitation: Scrum has proven to deliver products to end-users 30% -40% faster than traditional methods. Because the Scrum model works with the principle of breaking down the software that needs to be produced into small parts to grow. </w:t>
+      </w:r>
+      <w:proofErr w:type="gramStart"/>
+      <w:r>
+        <w:rPr>
+          <w:rFonts w:ascii="Cambria" w:hAnsi="Cambria"/>
+          <w:bCs/>
+          <w:color w:val="000000"/>
+        </w:rPr>
+        <w:t>So</w:t>
+      </w:r>
+      <w:proofErr w:type="gramEnd"/>
+      <w:r>
+        <w:rPr>
+          <w:rFonts w:ascii="Cambria" w:hAnsi="Cambria"/>
+          <w:bCs/>
+          <w:color w:val="000000"/>
+        </w:rPr>
+        <w:t xml:space="preserve"> with such a rush, the use of the scum model is extremely suitable for our small group of people.</w:t>
       </w:r>
     </w:p>
     <w:p>
@@ -3307,7 +3521,29 @@
           <w:szCs w:val="23"/>
           <w:shd w:val="clear" w:color="auto" w:fill="FFFFFF"/>
         </w:rPr>
-        <w:t>This project must be regularly reviewed and reviewed by the user so the requirement of the scrum process is necessary. We can minimize the risk of complete failure when a member withdraws from the group. As Scrum works in stages, the project team can take steps, then draw on the experience or continue to build on the advantages to improve the product.</w:t>
+        <w:t xml:space="preserve">This project </w:t>
+      </w:r>
+      <w:proofErr w:type="gramStart"/>
+      <w:r>
+        <w:rPr>
+          <w:rFonts w:ascii="Cambria" w:hAnsi="Cambria"/>
+          <w:color w:val="000000"/>
+          <w:sz w:val="23"/>
+          <w:szCs w:val="23"/>
+          <w:shd w:val="clear" w:color="auto" w:fill="FFFFFF"/>
+        </w:rPr>
+        <w:t>must be regularly reviewed and reviewed by the user so the requirement of the scrum process is necessary</w:t>
+      </w:r>
+      <w:proofErr w:type="gramEnd"/>
+      <w:r>
+        <w:rPr>
+          <w:rFonts w:ascii="Cambria" w:hAnsi="Cambria"/>
+          <w:color w:val="000000"/>
+          <w:sz w:val="23"/>
+          <w:szCs w:val="23"/>
+          <w:shd w:val="clear" w:color="auto" w:fill="FFFFFF"/>
+        </w:rPr>
+        <w:t>. We can minimize the risk of complete failure when a member withdraws from the group. As Scrum works in stages, the project team can take steps, then draw on the experience or continue to build on the advantages to improve the product.</w:t>
       </w:r>
     </w:p>
     <w:p>
@@ -3385,7 +3621,7 @@
         </w:rPr>
         <w:t xml:space="preserve">Reference:  </w:t>
       </w:r>
-      <w:hyperlink r:id="rId6" w:history="1">
+      <w:hyperlink r:id="rId6" w:anchor="scrum" w:history="1">
         <w:r>
           <w:rPr>
             <w:rStyle w:val="Hyperlink"/>
@@ -3425,18 +3661,7 @@
           <w:sz w:val="28"/>
           <w:szCs w:val="28"/>
         </w:rPr>
-        <w:t>2</w:t>
-      </w:r>
-      <w:r>
-        <w:rPr>
-          <w:rFonts w:ascii="Cambria" w:hAnsi="Cambria"/>
-          <w:b/>
-          <w:bCs/>
-          <w:color w:val="000000"/>
-          <w:sz w:val="28"/>
-          <w:szCs w:val="28"/>
-        </w:rPr>
-        <w:t>.2 Roles and responsibilities</w:t>
+        <w:t>2.2 Roles and responsibilities</w:t>
       </w:r>
     </w:p>
     <w:p>
@@ -3619,8 +3844,6 @@
               </w:rPr>
               <w:t xml:space="preserve">Responsibilities </w:t>
             </w:r>
-            <w:bookmarkStart w:id="2" w:name="_GoBack"/>
-            <w:bookmarkEnd w:id="2"/>
           </w:p>
         </w:tc>
       </w:tr>
@@ -3906,6 +4129,7 @@
                 <w:szCs w:val="24"/>
               </w:rPr>
             </w:pPr>
+            <w:proofErr w:type="spellStart"/>
             <w:r>
               <w:rPr>
                 <w:rFonts w:ascii="Cambria" w:eastAsia="Times New Roman" w:hAnsi="Cambria" w:cs="Times New Roman"/>
@@ -3913,7 +4137,37 @@
                 <w:sz w:val="24"/>
                 <w:szCs w:val="24"/>
               </w:rPr>
-              <w:t>Hồ Hoàng Long</w:t>
+              <w:t>Hồ</w:t>
+            </w:r>
+            <w:proofErr w:type="spellEnd"/>
+            <w:r>
+              <w:rPr>
+                <w:rFonts w:ascii="Cambria" w:eastAsia="Times New Roman" w:hAnsi="Cambria" w:cs="Times New Roman"/>
+                <w:color w:val="auto"/>
+                <w:sz w:val="24"/>
+                <w:szCs w:val="24"/>
+              </w:rPr>
+              <w:t xml:space="preserve"> </w:t>
+            </w:r>
+            <w:proofErr w:type="spellStart"/>
+            <w:r>
+              <w:rPr>
+                <w:rFonts w:ascii="Cambria" w:eastAsia="Times New Roman" w:hAnsi="Cambria" w:cs="Times New Roman"/>
+                <w:color w:val="auto"/>
+                <w:sz w:val="24"/>
+                <w:szCs w:val="24"/>
+              </w:rPr>
+              <w:t>Hoàng</w:t>
+            </w:r>
+            <w:proofErr w:type="spellEnd"/>
+            <w:r>
+              <w:rPr>
+                <w:rFonts w:ascii="Cambria" w:eastAsia="Times New Roman" w:hAnsi="Cambria" w:cs="Times New Roman"/>
+                <w:color w:val="auto"/>
+                <w:sz w:val="24"/>
+                <w:szCs w:val="24"/>
+              </w:rPr>
+              <w:t xml:space="preserve"> Long</w:t>
             </w:r>
           </w:p>
         </w:tc>
@@ -4256,6 +4510,7 @@
                 <w:szCs w:val="24"/>
               </w:rPr>
             </w:pPr>
+            <w:proofErr w:type="spellStart"/>
             <w:r>
               <w:rPr>
                 <w:rFonts w:ascii="Cambria" w:eastAsia="Times New Roman" w:hAnsi="Cambria" w:cs="Times New Roman"/>
@@ -4263,7 +4518,37 @@
                 <w:sz w:val="24"/>
                 <w:szCs w:val="24"/>
               </w:rPr>
-              <w:t>Trần Phương Linh</w:t>
+              <w:t>Trần</w:t>
+            </w:r>
+            <w:proofErr w:type="spellEnd"/>
+            <w:r>
+              <w:rPr>
+                <w:rFonts w:ascii="Cambria" w:eastAsia="Times New Roman" w:hAnsi="Cambria" w:cs="Times New Roman"/>
+                <w:color w:val="auto"/>
+                <w:sz w:val="24"/>
+                <w:szCs w:val="24"/>
+              </w:rPr>
+              <w:t xml:space="preserve"> </w:t>
+            </w:r>
+            <w:proofErr w:type="spellStart"/>
+            <w:r>
+              <w:rPr>
+                <w:rFonts w:ascii="Cambria" w:eastAsia="Times New Roman" w:hAnsi="Cambria" w:cs="Times New Roman"/>
+                <w:color w:val="auto"/>
+                <w:sz w:val="24"/>
+                <w:szCs w:val="24"/>
+              </w:rPr>
+              <w:t>Phương</w:t>
+            </w:r>
+            <w:proofErr w:type="spellEnd"/>
+            <w:r>
+              <w:rPr>
+                <w:rFonts w:ascii="Cambria" w:eastAsia="Times New Roman" w:hAnsi="Cambria" w:cs="Times New Roman"/>
+                <w:color w:val="auto"/>
+                <w:sz w:val="24"/>
+                <w:szCs w:val="24"/>
+              </w:rPr>
+              <w:t xml:space="preserve"> Linh</w:t>
             </w:r>
           </w:p>
         </w:tc>
@@ -4301,34 +4586,7 @@
                 <w:sz w:val="24"/>
                 <w:szCs w:val="24"/>
               </w:rPr>
-              <w:t>Team member</w:t>
-            </w:r>
-            <w:r>
-              <w:rPr>
-                <w:rFonts w:ascii="Cambria" w:eastAsia="Times New Roman" w:hAnsi="Cambria" w:cs="Times New Roman"/>
-                <w:color w:val="auto"/>
-                <w:sz w:val="24"/>
-                <w:szCs w:val="24"/>
-              </w:rPr>
-              <w:t>,</w:t>
-            </w:r>
-            <w:r>
-              <w:rPr>
-                <w:rFonts w:ascii="Cambria" w:eastAsia="Times New Roman" w:hAnsi="Cambria" w:cs="Times New Roman"/>
-                <w:color w:val="auto"/>
-                <w:sz w:val="24"/>
-                <w:szCs w:val="24"/>
-              </w:rPr>
-              <w:t xml:space="preserve"> </w:t>
-            </w:r>
-            <w:r>
-              <w:rPr>
-                <w:rFonts w:ascii="Cambria" w:eastAsia="Times New Roman" w:hAnsi="Cambria" w:cs="Times New Roman"/>
-                <w:color w:val="auto"/>
-                <w:sz w:val="24"/>
-                <w:szCs w:val="24"/>
-              </w:rPr>
-              <w:t xml:space="preserve">BA, DEV, Tester </w:t>
+              <w:t xml:space="preserve">Team member, BA, DEV, Tester </w:t>
             </w:r>
           </w:p>
         </w:tc>
@@ -4530,7 +4788,7 @@
           <w:szCs w:val="24"/>
         </w:rPr>
       </w:pPr>
-      <w:bookmarkStart w:id="3" w:name="_Toc500074658"/>
+      <w:bookmarkStart w:id="2" w:name="_Toc500074658"/>
       <w:r>
         <w:rPr>
           <w:rFonts w:ascii="Cambria" w:hAnsi="Cambria" w:cs="Times New Roman"/>
@@ -4604,7 +4862,7 @@
         </w:rPr>
         <w:t>Roles and Responsibilities Details</w:t>
       </w:r>
-      <w:bookmarkEnd w:id="3"/>
+      <w:bookmarkEnd w:id="2"/>
     </w:p>
     <w:p>
       <w:pPr>
@@ -5357,15 +5615,7 @@
                 <w:sz w:val="24"/>
                 <w:szCs w:val="24"/>
               </w:rPr>
-              <w:t>9</w:t>
-            </w:r>
-            <w:r>
-              <w:rPr>
-                <w:rFonts w:ascii="Cambria" w:hAnsi="Cambria" w:cs="Times New Roman"/>
-                <w:sz w:val="24"/>
-                <w:szCs w:val="24"/>
-              </w:rPr>
-              <w:t xml:space="preserve"> man-days</w:t>
+              <w:t>9 man-days</w:t>
             </w:r>
           </w:p>
         </w:tc>
@@ -5474,25 +5724,31 @@
                 <w:sz w:val="24"/>
                 <w:szCs w:val="24"/>
               </w:rPr>
-              <w:t>c</w:t>
-            </w:r>
-            <w:r>
+              <w:t>clarify project</w:t>
+            </w:r>
+          </w:p>
+          <w:p>
+            <w:pPr>
               <w:rPr>
                 <w:rFonts w:ascii="Cambria" w:hAnsi="Cambria" w:cs="Times New Roman"/>
                 <w:sz w:val="24"/>
                 <w:szCs w:val="24"/>
               </w:rPr>
-              <w:t>larify</w:t>
-            </w:r>
+            </w:pPr>
             <w:r>
               <w:rPr>
                 <w:rFonts w:ascii="Cambria" w:hAnsi="Cambria" w:cs="Times New Roman"/>
                 <w:sz w:val="24"/>
                 <w:szCs w:val="24"/>
               </w:rPr>
-              <w:t xml:space="preserve"> project</w:t>
-            </w:r>
-          </w:p>
+              <w:t>requirements</w:t>
+            </w:r>
+          </w:p>
+        </w:tc>
+        <w:tc>
+          <w:tcPr>
+            <w:tcW w:w="1610" w:type="dxa"/>
+          </w:tcPr>
           <w:p>
             <w:pPr>
               <w:rPr>
@@ -5507,14 +5763,9 @@
                 <w:sz w:val="24"/>
                 <w:szCs w:val="24"/>
               </w:rPr>
-              <w:t>requirements</w:t>
-            </w:r>
-          </w:p>
-        </w:tc>
-        <w:tc>
-          <w:tcPr>
-            <w:tcW w:w="1610" w:type="dxa"/>
-          </w:tcPr>
+              <w:t>- Software Requirement Specification</w:t>
+            </w:r>
+          </w:p>
           <w:p>
             <w:pPr>
               <w:rPr>
@@ -5529,9 +5780,14 @@
                 <w:sz w:val="24"/>
                 <w:szCs w:val="24"/>
               </w:rPr>
-              <w:t>- Software Requirement Specification</w:t>
-            </w:r>
-          </w:p>
+              <w:t>- Prototypes</w:t>
+            </w:r>
+          </w:p>
+        </w:tc>
+        <w:tc>
+          <w:tcPr>
+            <w:tcW w:w="1243" w:type="dxa"/>
+          </w:tcPr>
           <w:p>
             <w:pPr>
               <w:rPr>
@@ -5546,13 +5802,13 @@
                 <w:sz w:val="24"/>
                 <w:szCs w:val="24"/>
               </w:rPr>
-              <w:t>- Prototypes</w:t>
-            </w:r>
-          </w:p>
-        </w:tc>
-        <w:tc>
-          <w:tcPr>
-            <w:tcW w:w="1243" w:type="dxa"/>
+              <w:t>21 man-days</w:t>
+            </w:r>
+          </w:p>
+        </w:tc>
+        <w:tc>
+          <w:tcPr>
+            <w:tcW w:w="2048" w:type="dxa"/>
           </w:tcPr>
           <w:p>
             <w:pPr>
@@ -5568,67 +5824,63 @@
                 <w:sz w:val="24"/>
                 <w:szCs w:val="24"/>
               </w:rPr>
-              <w:t>21</w:t>
-            </w:r>
-            <w:r>
+              <w:t>N/A</w:t>
+            </w:r>
+          </w:p>
+        </w:tc>
+        <w:tc>
+          <w:tcPr>
+            <w:tcW w:w="1516" w:type="dxa"/>
+          </w:tcPr>
+          <w:p>
+            <w:pPr>
               <w:rPr>
                 <w:rFonts w:ascii="Cambria" w:hAnsi="Cambria" w:cs="Times New Roman"/>
                 <w:sz w:val="24"/>
                 <w:szCs w:val="24"/>
               </w:rPr>
-              <w:t xml:space="preserve"> man-days</w:t>
-            </w:r>
-          </w:p>
-        </w:tc>
-        <w:tc>
-          <w:tcPr>
-            <w:tcW w:w="2048" w:type="dxa"/>
-          </w:tcPr>
-          <w:p>
-            <w:pPr>
+            </w:pPr>
+            <w:r>
               <w:rPr>
                 <w:rFonts w:ascii="Cambria" w:hAnsi="Cambria" w:cs="Times New Roman"/>
                 <w:sz w:val="24"/>
                 <w:szCs w:val="24"/>
               </w:rPr>
-            </w:pPr>
-            <w:r>
+              <w:t>- Missing requirement</w:t>
+            </w:r>
+          </w:p>
+          <w:p>
+            <w:pPr>
               <w:rPr>
                 <w:rFonts w:ascii="Cambria" w:hAnsi="Cambria" w:cs="Times New Roman"/>
                 <w:sz w:val="24"/>
                 <w:szCs w:val="24"/>
               </w:rPr>
-              <w:t>N/A</w:t>
-            </w:r>
-          </w:p>
-        </w:tc>
-        <w:tc>
-          <w:tcPr>
-            <w:tcW w:w="1516" w:type="dxa"/>
-          </w:tcPr>
-          <w:p>
-            <w:pPr>
+            </w:pPr>
+            <w:r>
               <w:rPr>
                 <w:rFonts w:ascii="Cambria" w:hAnsi="Cambria" w:cs="Times New Roman"/>
                 <w:sz w:val="24"/>
                 <w:szCs w:val="24"/>
               </w:rPr>
-            </w:pPr>
-            <w:r>
+              <w:t>- Unclear scope of</w:t>
+            </w:r>
+          </w:p>
+          <w:p>
+            <w:pPr>
               <w:rPr>
                 <w:rFonts w:ascii="Cambria" w:hAnsi="Cambria" w:cs="Times New Roman"/>
                 <w:sz w:val="24"/>
                 <w:szCs w:val="24"/>
               </w:rPr>
-              <w:t xml:space="preserve">- Missing </w:t>
-            </w:r>
+            </w:pPr>
             <w:r>
               <w:rPr>
                 <w:rFonts w:ascii="Cambria" w:hAnsi="Cambria" w:cs="Times New Roman"/>
                 <w:sz w:val="24"/>
                 <w:szCs w:val="24"/>
               </w:rPr>
-              <w:t>requirement</w:t>
+              <w:t>project</w:t>
             </w:r>
           </w:p>
           <w:p>
@@ -5645,73 +5897,7 @@
                 <w:sz w:val="24"/>
                 <w:szCs w:val="24"/>
               </w:rPr>
-              <w:t xml:space="preserve">- Unclear </w:t>
-            </w:r>
-            <w:r>
-              <w:rPr>
-                <w:rFonts w:ascii="Cambria" w:hAnsi="Cambria" w:cs="Times New Roman"/>
-                <w:sz w:val="24"/>
-                <w:szCs w:val="24"/>
-              </w:rPr>
-              <w:t>scope of</w:t>
-            </w:r>
-          </w:p>
-          <w:p>
-            <w:pPr>
-              <w:rPr>
-                <w:rFonts w:ascii="Cambria" w:hAnsi="Cambria" w:cs="Times New Roman"/>
-                <w:sz w:val="24"/>
-                <w:szCs w:val="24"/>
-              </w:rPr>
-            </w:pPr>
-            <w:r>
-              <w:rPr>
-                <w:rFonts w:ascii="Cambria" w:hAnsi="Cambria" w:cs="Times New Roman"/>
-                <w:sz w:val="24"/>
-                <w:szCs w:val="24"/>
-              </w:rPr>
-              <w:t>project</w:t>
-            </w:r>
-          </w:p>
-          <w:p>
-            <w:pPr>
-              <w:rPr>
-                <w:rFonts w:ascii="Cambria" w:hAnsi="Cambria" w:cs="Times New Roman"/>
-                <w:sz w:val="24"/>
-                <w:szCs w:val="24"/>
-              </w:rPr>
-            </w:pPr>
-            <w:r>
-              <w:rPr>
-                <w:rFonts w:ascii="Cambria" w:hAnsi="Cambria" w:cs="Times New Roman"/>
-                <w:sz w:val="24"/>
-                <w:szCs w:val="24"/>
-              </w:rPr>
-              <w:t xml:space="preserve">- Lack of </w:t>
-            </w:r>
-            <w:r>
-              <w:rPr>
-                <w:rFonts w:ascii="Cambria" w:hAnsi="Cambria" w:cs="Times New Roman"/>
-                <w:sz w:val="24"/>
-                <w:szCs w:val="24"/>
-              </w:rPr>
-              <w:t xml:space="preserve">member </w:t>
-            </w:r>
-            <w:r>
-              <w:rPr>
-                <w:rFonts w:ascii="Cambria" w:hAnsi="Cambria" w:cs="Times New Roman"/>
-                <w:sz w:val="24"/>
-                <w:szCs w:val="24"/>
-              </w:rPr>
-              <w:t xml:space="preserve">share </w:t>
-            </w:r>
-            <w:r>
-              <w:rPr>
-                <w:rFonts w:ascii="Cambria" w:hAnsi="Cambria" w:cs="Times New Roman"/>
-                <w:sz w:val="24"/>
-                <w:szCs w:val="24"/>
-              </w:rPr>
-              <w:t>of understand</w:t>
+              <w:t>- Lack of member share of understand</w:t>
             </w:r>
           </w:p>
         </w:tc>
@@ -5774,62 +5960,46 @@
                 <w:sz w:val="24"/>
                 <w:szCs w:val="24"/>
               </w:rPr>
-              <w:t>- Detail d</w:t>
-            </w:r>
-            <w:r>
+              <w:t>- Detail design using top-down breakdown</w:t>
+            </w:r>
+          </w:p>
+          <w:p>
+            <w:pPr>
               <w:rPr>
                 <w:rFonts w:ascii="Cambria" w:hAnsi="Cambria" w:cs="Times New Roman"/>
                 <w:sz w:val="24"/>
                 <w:szCs w:val="24"/>
               </w:rPr>
-              <w:t>esign using top-down breakdown</w:t>
-            </w:r>
-          </w:p>
-          <w:p>
-            <w:pPr>
+            </w:pPr>
+            <w:r>
               <w:rPr>
                 <w:rFonts w:ascii="Cambria" w:hAnsi="Cambria" w:cs="Times New Roman"/>
                 <w:sz w:val="24"/>
                 <w:szCs w:val="24"/>
               </w:rPr>
-            </w:pPr>
-            <w:r>
+              <w:t>- Choose the Architecture Style</w:t>
+            </w:r>
+          </w:p>
+        </w:tc>
+        <w:tc>
+          <w:tcPr>
+            <w:tcW w:w="1610" w:type="dxa"/>
+          </w:tcPr>
+          <w:p>
+            <w:pPr>
               <w:rPr>
                 <w:rFonts w:ascii="Cambria" w:hAnsi="Cambria" w:cs="Times New Roman"/>
                 <w:sz w:val="24"/>
                 <w:szCs w:val="24"/>
               </w:rPr>
-              <w:t>- Choose the Architecture Style</w:t>
-            </w:r>
-          </w:p>
-        </w:tc>
-        <w:tc>
-          <w:tcPr>
-            <w:tcW w:w="1610" w:type="dxa"/>
-          </w:tcPr>
-          <w:p>
-            <w:pPr>
+            </w:pPr>
+            <w:r>
               <w:rPr>
                 <w:rFonts w:ascii="Cambria" w:hAnsi="Cambria" w:cs="Times New Roman"/>
                 <w:sz w:val="24"/>
                 <w:szCs w:val="24"/>
               </w:rPr>
-            </w:pPr>
-            <w:r>
-              <w:rPr>
-                <w:rFonts w:ascii="Cambria" w:hAnsi="Cambria" w:cs="Times New Roman"/>
-                <w:sz w:val="24"/>
-                <w:szCs w:val="24"/>
-              </w:rPr>
-              <w:t>- Software design d</w:t>
-            </w:r>
-            <w:r>
-              <w:rPr>
-                <w:rFonts w:ascii="Cambria" w:hAnsi="Cambria" w:cs="Times New Roman"/>
-                <w:sz w:val="24"/>
-                <w:szCs w:val="24"/>
-              </w:rPr>
-              <w:t>ocument</w:t>
+              <w:t>- Software design document</w:t>
             </w:r>
           </w:p>
           <w:p>
@@ -5891,15 +6061,7 @@
                 <w:sz w:val="24"/>
                 <w:szCs w:val="24"/>
               </w:rPr>
-              <w:t>21</w:t>
-            </w:r>
-            <w:r>
-              <w:rPr>
-                <w:rFonts w:ascii="Cambria" w:hAnsi="Cambria" w:cs="Times New Roman"/>
-                <w:sz w:val="24"/>
-                <w:szCs w:val="24"/>
-              </w:rPr>
-              <w:t xml:space="preserve"> man-days</w:t>
+              <w:t>21 man-days</w:t>
             </w:r>
           </w:p>
         </w:tc>
@@ -6074,38 +6236,44 @@
                 <w:sz w:val="24"/>
                 <w:szCs w:val="24"/>
               </w:rPr>
-              <w:t xml:space="preserve">- Implement the </w:t>
-            </w:r>
-            <w:r>
+              <w:t>- Implement the all functions for the System</w:t>
+            </w:r>
+          </w:p>
+          <w:p>
+            <w:pPr>
               <w:rPr>
                 <w:rFonts w:ascii="Cambria" w:hAnsi="Cambria" w:cs="Times New Roman"/>
                 <w:sz w:val="24"/>
                 <w:szCs w:val="24"/>
               </w:rPr>
-              <w:t>all</w:t>
-            </w:r>
-            <w:r>
+            </w:pPr>
+          </w:p>
+        </w:tc>
+        <w:tc>
+          <w:tcPr>
+            <w:tcW w:w="1610" w:type="dxa"/>
+          </w:tcPr>
+          <w:p>
+            <w:pPr>
               <w:rPr>
                 <w:rFonts w:ascii="Cambria" w:hAnsi="Cambria" w:cs="Times New Roman"/>
                 <w:sz w:val="24"/>
                 <w:szCs w:val="24"/>
               </w:rPr>
-              <w:t xml:space="preserve"> functions for the System</w:t>
-            </w:r>
-          </w:p>
-          <w:p>
-            <w:pPr>
+            </w:pPr>
+            <w:r>
               <w:rPr>
                 <w:rFonts w:ascii="Cambria" w:hAnsi="Cambria" w:cs="Times New Roman"/>
                 <w:sz w:val="24"/>
                 <w:szCs w:val="24"/>
               </w:rPr>
-            </w:pPr>
-          </w:p>
-        </w:tc>
-        <w:tc>
-          <w:tcPr>
-            <w:tcW w:w="1610" w:type="dxa"/>
+              <w:t xml:space="preserve">- Runnable System  </w:t>
+            </w:r>
+          </w:p>
+        </w:tc>
+        <w:tc>
+          <w:tcPr>
+            <w:tcW w:w="1243" w:type="dxa"/>
           </w:tcPr>
           <w:p>
             <w:pPr>
@@ -6121,13 +6289,13 @@
                 <w:sz w:val="24"/>
                 <w:szCs w:val="24"/>
               </w:rPr>
-              <w:t xml:space="preserve">- Runnable System  </w:t>
-            </w:r>
-          </w:p>
-        </w:tc>
-        <w:tc>
-          <w:tcPr>
-            <w:tcW w:w="1243" w:type="dxa"/>
+              <w:t>12 man-days</w:t>
+            </w:r>
+          </w:p>
+        </w:tc>
+        <w:tc>
+          <w:tcPr>
+            <w:tcW w:w="2048" w:type="dxa"/>
           </w:tcPr>
           <w:p>
             <w:pPr>
@@ -6143,14 +6311,9 @@
                 <w:sz w:val="24"/>
                 <w:szCs w:val="24"/>
               </w:rPr>
-              <w:t>12 man-days</w:t>
-            </w:r>
-          </w:p>
-        </w:tc>
-        <w:tc>
-          <w:tcPr>
-            <w:tcW w:w="2048" w:type="dxa"/>
-          </w:tcPr>
+              <w:t>Depend on</w:t>
+            </w:r>
+          </w:p>
           <w:p>
             <w:pPr>
               <w:rPr>
@@ -6165,32 +6328,7 @@
                 <w:sz w:val="24"/>
                 <w:szCs w:val="24"/>
               </w:rPr>
-              <w:t>Depend on</w:t>
-            </w:r>
-          </w:p>
-          <w:p>
-            <w:pPr>
-              <w:rPr>
-                <w:rFonts w:ascii="Cambria" w:hAnsi="Cambria" w:cs="Times New Roman"/>
-                <w:sz w:val="24"/>
-                <w:szCs w:val="24"/>
-              </w:rPr>
-            </w:pPr>
-            <w:r>
-              <w:rPr>
-                <w:rFonts w:ascii="Cambria" w:hAnsi="Cambria" w:cs="Times New Roman"/>
-                <w:sz w:val="24"/>
-                <w:szCs w:val="24"/>
-              </w:rPr>
-              <w:t>“</w:t>
-            </w:r>
-            <w:r>
-              <w:rPr>
-                <w:rFonts w:ascii="Cambria" w:hAnsi="Cambria" w:cs="Times New Roman"/>
-                <w:sz w:val="24"/>
-                <w:szCs w:val="24"/>
-              </w:rPr>
-              <w:t>Design”</w:t>
+              <w:t>“Design”</w:t>
             </w:r>
           </w:p>
           <w:p>
@@ -6311,70 +6449,46 @@
                 <w:sz w:val="24"/>
                 <w:szCs w:val="24"/>
               </w:rPr>
-              <w:t>9</w:t>
-            </w:r>
-            <w:r>
+              <w:t>9 man-days</w:t>
+            </w:r>
+          </w:p>
+        </w:tc>
+        <w:tc>
+          <w:tcPr>
+            <w:tcW w:w="2048" w:type="dxa"/>
+          </w:tcPr>
+          <w:p>
+            <w:pPr>
               <w:rPr>
                 <w:rFonts w:ascii="Cambria" w:hAnsi="Cambria" w:cs="Times New Roman"/>
                 <w:sz w:val="24"/>
                 <w:szCs w:val="24"/>
               </w:rPr>
-              <w:t xml:space="preserve"> man-days</w:t>
-            </w:r>
-          </w:p>
-        </w:tc>
-        <w:tc>
-          <w:tcPr>
-            <w:tcW w:w="2048" w:type="dxa"/>
-          </w:tcPr>
-          <w:p>
-            <w:pPr>
+            </w:pPr>
+            <w:r>
               <w:rPr>
                 <w:rFonts w:ascii="Cambria" w:hAnsi="Cambria" w:cs="Times New Roman"/>
                 <w:sz w:val="24"/>
                 <w:szCs w:val="24"/>
               </w:rPr>
-            </w:pPr>
-            <w:r>
+              <w:t>Depend on</w:t>
+            </w:r>
+          </w:p>
+          <w:p>
+            <w:pPr>
               <w:rPr>
                 <w:rFonts w:ascii="Cambria" w:hAnsi="Cambria" w:cs="Times New Roman"/>
                 <w:sz w:val="24"/>
                 <w:szCs w:val="24"/>
               </w:rPr>
-              <w:t>Depend on</w:t>
-            </w:r>
-          </w:p>
-          <w:p>
-            <w:pPr>
+            </w:pPr>
+            <w:r>
               <w:rPr>
                 <w:rFonts w:ascii="Cambria" w:hAnsi="Cambria" w:cs="Times New Roman"/>
                 <w:sz w:val="24"/>
                 <w:szCs w:val="24"/>
               </w:rPr>
-            </w:pPr>
-            <w:r>
-              <w:rPr>
-                <w:rFonts w:ascii="Cambria" w:hAnsi="Cambria" w:cs="Times New Roman"/>
-                <w:sz w:val="24"/>
-                <w:szCs w:val="24"/>
-              </w:rPr>
-              <w:t>“</w:t>
-            </w:r>
-            <w:r>
-              <w:rPr>
-                <w:rFonts w:ascii="Cambria" w:hAnsi="Cambria" w:cs="Times New Roman"/>
-                <w:sz w:val="24"/>
-                <w:szCs w:val="24"/>
-              </w:rPr>
-              <w:t>Implementation</w:t>
-            </w:r>
-            <w:r>
-              <w:rPr>
-                <w:rFonts w:ascii="Cambria" w:hAnsi="Cambria" w:cs="Times New Roman"/>
-                <w:sz w:val="24"/>
-                <w:szCs w:val="24"/>
-              </w:rPr>
-              <w:t>”</w:t>
+              <w:t>“Implementation”</w:t>
             </w:r>
           </w:p>
           <w:p>
@@ -6485,23 +6599,41 @@
                 <w:sz w:val="24"/>
                 <w:szCs w:val="24"/>
               </w:rPr>
-              <w:t>- Intergration testing</w:t>
-            </w:r>
-          </w:p>
-          <w:p>
-            <w:pPr>
+              <w:t xml:space="preserve">- </w:t>
+            </w:r>
+            <w:proofErr w:type="spellStart"/>
+            <w:r>
               <w:rPr>
                 <w:rFonts w:ascii="Cambria" w:hAnsi="Cambria" w:cs="Times New Roman"/>
                 <w:sz w:val="24"/>
                 <w:szCs w:val="24"/>
               </w:rPr>
-            </w:pPr>
+              <w:t>Intergration</w:t>
+            </w:r>
+            <w:proofErr w:type="spellEnd"/>
             <w:r>
               <w:rPr>
                 <w:rFonts w:ascii="Cambria" w:hAnsi="Cambria" w:cs="Times New Roman"/>
                 <w:sz w:val="24"/>
                 <w:szCs w:val="24"/>
               </w:rPr>
+              <w:t xml:space="preserve"> testing</w:t>
+            </w:r>
+          </w:p>
+          <w:p>
+            <w:pPr>
+              <w:rPr>
+                <w:rFonts w:ascii="Cambria" w:hAnsi="Cambria" w:cs="Times New Roman"/>
+                <w:sz w:val="24"/>
+                <w:szCs w:val="24"/>
+              </w:rPr>
+            </w:pPr>
+            <w:r>
+              <w:rPr>
+                <w:rFonts w:ascii="Cambria" w:hAnsi="Cambria" w:cs="Times New Roman"/>
+                <w:sz w:val="24"/>
+                <w:szCs w:val="24"/>
+              </w:rPr>
               <w:t>- Acceptance testing</w:t>
             </w:r>
           </w:p>
@@ -6619,23 +6751,7 @@
                 <w:sz w:val="24"/>
                 <w:szCs w:val="24"/>
               </w:rPr>
-              <w:t>“</w:t>
-            </w:r>
-            <w:r>
-              <w:rPr>
-                <w:rFonts w:ascii="Cambria" w:hAnsi="Cambria" w:cs="Times New Roman"/>
-                <w:sz w:val="24"/>
-                <w:szCs w:val="24"/>
-              </w:rPr>
-              <w:t>Deployment</w:t>
-            </w:r>
-            <w:r>
-              <w:rPr>
-                <w:rFonts w:ascii="Cambria" w:hAnsi="Cambria" w:cs="Times New Roman"/>
-                <w:sz w:val="24"/>
-                <w:szCs w:val="24"/>
-              </w:rPr>
-              <w:t>”</w:t>
+              <w:t>“Deployment”</w:t>
             </w:r>
           </w:p>
           <w:p>
@@ -6773,70 +6889,46 @@
                 <w:sz w:val="24"/>
                 <w:szCs w:val="24"/>
               </w:rPr>
-              <w:t>21</w:t>
-            </w:r>
-            <w:r>
+              <w:t>21 man-days</w:t>
+            </w:r>
+          </w:p>
+        </w:tc>
+        <w:tc>
+          <w:tcPr>
+            <w:tcW w:w="2048" w:type="dxa"/>
+          </w:tcPr>
+          <w:p>
+            <w:pPr>
               <w:rPr>
                 <w:rFonts w:ascii="Cambria" w:hAnsi="Cambria" w:cs="Times New Roman"/>
                 <w:sz w:val="24"/>
                 <w:szCs w:val="24"/>
               </w:rPr>
-              <w:t xml:space="preserve"> man-days</w:t>
-            </w:r>
-          </w:p>
-        </w:tc>
-        <w:tc>
-          <w:tcPr>
-            <w:tcW w:w="2048" w:type="dxa"/>
-          </w:tcPr>
-          <w:p>
-            <w:pPr>
+            </w:pPr>
+            <w:r>
               <w:rPr>
                 <w:rFonts w:ascii="Cambria" w:hAnsi="Cambria" w:cs="Times New Roman"/>
                 <w:sz w:val="24"/>
                 <w:szCs w:val="24"/>
               </w:rPr>
-            </w:pPr>
-            <w:r>
+              <w:t>Depend on</w:t>
+            </w:r>
+          </w:p>
+          <w:p>
+            <w:pPr>
               <w:rPr>
                 <w:rFonts w:ascii="Cambria" w:hAnsi="Cambria" w:cs="Times New Roman"/>
                 <w:sz w:val="24"/>
                 <w:szCs w:val="24"/>
               </w:rPr>
-              <w:t>Depend on</w:t>
-            </w:r>
-          </w:p>
-          <w:p>
-            <w:pPr>
+            </w:pPr>
+            <w:r>
               <w:rPr>
                 <w:rFonts w:ascii="Cambria" w:hAnsi="Cambria" w:cs="Times New Roman"/>
                 <w:sz w:val="24"/>
                 <w:szCs w:val="24"/>
               </w:rPr>
-            </w:pPr>
-            <w:r>
-              <w:rPr>
-                <w:rFonts w:ascii="Cambria" w:hAnsi="Cambria" w:cs="Times New Roman"/>
-                <w:sz w:val="24"/>
-                <w:szCs w:val="24"/>
-              </w:rPr>
-              <w:t>“</w:t>
-            </w:r>
-            <w:r>
-              <w:rPr>
-                <w:rFonts w:ascii="Cambria" w:hAnsi="Cambria" w:cs="Times New Roman"/>
-                <w:sz w:val="24"/>
-                <w:szCs w:val="24"/>
-              </w:rPr>
-              <w:t>Testing</w:t>
-            </w:r>
-            <w:r>
-              <w:rPr>
-                <w:rFonts w:ascii="Cambria" w:hAnsi="Cambria" w:cs="Times New Roman"/>
-                <w:sz w:val="24"/>
-                <w:szCs w:val="24"/>
-              </w:rPr>
-              <w:t>”</w:t>
+              <w:t>“Testing”</w:t>
             </w:r>
           </w:p>
         </w:tc>
@@ -6875,7 +6967,7 @@
           <w:szCs w:val="24"/>
         </w:rPr>
       </w:pPr>
-      <w:bookmarkStart w:id="4" w:name="_Toc500074660"/>
+      <w:bookmarkStart w:id="3" w:name="_Toc500074660"/>
       <w:r>
         <w:rPr>
           <w:rFonts w:ascii="Cambria" w:hAnsi="Cambria" w:cs="Times New Roman"/>
@@ -6940,7 +7032,7 @@
         </w:rPr>
         <w:t>: Software Development Life Cycle Detail</w:t>
       </w:r>
-      <w:bookmarkEnd w:id="4"/>
+      <w:bookmarkEnd w:id="3"/>
     </w:p>
     <w:p>
       <w:pPr>
@@ -7115,7 +7207,7 @@
                 <w:rFonts w:ascii="Cambria" w:hAnsi="Cambria"/>
                 <w:color w:val="000000"/>
               </w:rPr>
-              <w:br/>
+              <w:t xml:space="preserve"> </w:t>
             </w:r>
             <w:r>
               <w:rPr>
@@ -7130,7 +7222,7 @@
                 <w:rFonts w:ascii="Cambria" w:hAnsi="Cambria"/>
                 <w:color w:val="000000"/>
               </w:rPr>
-              <w:br/>
+              <w:t xml:space="preserve"> </w:t>
             </w:r>
             <w:r>
               <w:rPr>
@@ -7150,11 +7242,38 @@
             <w:pPr>
               <w:rPr>
                 <w:rFonts w:ascii="Cambria" w:hAnsi="Cambria"/>
-                <w:b/>
                 <w:bCs/>
                 <w:color w:val="000000"/>
               </w:rPr>
             </w:pPr>
+            <w:proofErr w:type="spellStart"/>
+            <w:r>
+              <w:rPr>
+                <w:rFonts w:ascii="Cambria" w:hAnsi="Cambria"/>
+                <w:bCs/>
+                <w:color w:val="000000"/>
+              </w:rPr>
+              <w:t>LongHH</w:t>
+            </w:r>
+            <w:proofErr w:type="spellEnd"/>
+            <w:r>
+              <w:rPr>
+                <w:rFonts w:ascii="Cambria" w:hAnsi="Cambria"/>
+                <w:bCs/>
+                <w:color w:val="000000"/>
+              </w:rPr>
+              <w:t xml:space="preserve">, </w:t>
+            </w:r>
+            <w:proofErr w:type="spellStart"/>
+            <w:r>
+              <w:rPr>
+                <w:rFonts w:ascii="Cambria" w:hAnsi="Cambria"/>
+                <w:bCs/>
+                <w:color w:val="000000"/>
+              </w:rPr>
+              <w:t>LinhTP</w:t>
+            </w:r>
+            <w:proofErr w:type="spellEnd"/>
           </w:p>
         </w:tc>
       </w:tr>
@@ -7229,7 +7348,7 @@
                 <w:rFonts w:ascii="Cambria" w:hAnsi="Cambria"/>
                 <w:color w:val="000000"/>
               </w:rPr>
-              <w:br/>
+              <w:t xml:space="preserve"> </w:t>
             </w:r>
             <w:r>
               <w:rPr>
@@ -7249,11 +7368,38 @@
             <w:pPr>
               <w:rPr>
                 <w:rFonts w:ascii="Cambria" w:hAnsi="Cambria"/>
-                <w:b/>
                 <w:bCs/>
                 <w:color w:val="000000"/>
               </w:rPr>
             </w:pPr>
+            <w:proofErr w:type="spellStart"/>
+            <w:r>
+              <w:rPr>
+                <w:rFonts w:ascii="Cambria" w:hAnsi="Cambria"/>
+                <w:bCs/>
+                <w:color w:val="000000"/>
+              </w:rPr>
+              <w:t>LongHH</w:t>
+            </w:r>
+            <w:proofErr w:type="spellEnd"/>
+            <w:r>
+              <w:rPr>
+                <w:rFonts w:ascii="Cambria" w:hAnsi="Cambria"/>
+                <w:bCs/>
+                <w:color w:val="000000"/>
+              </w:rPr>
+              <w:t xml:space="preserve">, </w:t>
+            </w:r>
+            <w:proofErr w:type="spellStart"/>
+            <w:r>
+              <w:rPr>
+                <w:rFonts w:ascii="Cambria" w:hAnsi="Cambria"/>
+                <w:bCs/>
+                <w:color w:val="000000"/>
+              </w:rPr>
+              <w:t>LinhTP</w:t>
+            </w:r>
+            <w:proofErr w:type="spellEnd"/>
           </w:p>
         </w:tc>
       </w:tr>
@@ -7273,6 +7419,14 @@
                 <w:color w:val="000000"/>
               </w:rPr>
             </w:pPr>
+            <w:r>
+              <w:rPr>
+                <w:rFonts w:ascii="Cambria" w:hAnsi="Cambria"/>
+                <w:b/>
+                <w:i/>
+              </w:rPr>
+              <w:t>3.Requirements specification</w:t>
+            </w:r>
           </w:p>
           <w:p>
             <w:pPr>
@@ -7312,6 +7466,12 @@
                 <w:color w:val="000000"/>
               </w:rPr>
             </w:pPr>
+            <w:r>
+              <w:rPr>
+                <w:rFonts w:ascii="Cambria" w:hAnsi="Cambria"/>
+              </w:rPr>
+              <w:t>Defining the requirements in detail.</w:t>
+            </w:r>
           </w:p>
         </w:tc>
         <w:tc>
@@ -7327,6 +7487,34 @@
                 <w:color w:val="000000"/>
               </w:rPr>
             </w:pPr>
+            <w:proofErr w:type="spellStart"/>
+            <w:r>
+              <w:rPr>
+                <w:rFonts w:ascii="Cambria" w:hAnsi="Cambria"/>
+                <w:bCs/>
+                <w:color w:val="000000"/>
+              </w:rPr>
+              <w:t>LongHH</w:t>
+            </w:r>
+            <w:proofErr w:type="spellEnd"/>
+            <w:r>
+              <w:rPr>
+                <w:rFonts w:ascii="Cambria" w:hAnsi="Cambria"/>
+                <w:bCs/>
+                <w:color w:val="000000"/>
+              </w:rPr>
+              <w:t xml:space="preserve">, </w:t>
+            </w:r>
+            <w:proofErr w:type="spellStart"/>
+            <w:r>
+              <w:rPr>
+                <w:rFonts w:ascii="Cambria" w:hAnsi="Cambria"/>
+                <w:bCs/>
+                <w:color w:val="000000"/>
+              </w:rPr>
+              <w:t>LinhTP</w:t>
+            </w:r>
+            <w:proofErr w:type="spellEnd"/>
           </w:p>
         </w:tc>
       </w:tr>
@@ -7346,46 +7534,7 @@
                 <w:color w:val="000000"/>
               </w:rPr>
             </w:pPr>
-          </w:p>
-        </w:tc>
-        <w:tc>
-          <w:tcPr>
-            <w:tcW w:w="3117" w:type="dxa"/>
-          </w:tcPr>
-          <w:p>
-            <w:pPr>
-              <w:rPr>
-                <w:rFonts w:ascii="Cambria" w:hAnsi="Cambria"/>
-                <w:i/>
-                <w:iCs/>
-                <w:color w:val="000000"/>
-              </w:rPr>
-            </w:pPr>
-          </w:p>
-        </w:tc>
-        <w:tc>
-          <w:tcPr>
-            <w:tcW w:w="3117" w:type="dxa"/>
-          </w:tcPr>
-          <w:p>
-            <w:pPr>
-              <w:rPr>
-                <w:rFonts w:ascii="Cambria" w:hAnsi="Cambria"/>
-                <w:b/>
-                <w:bCs/>
-                <w:color w:val="000000"/>
-              </w:rPr>
-            </w:pPr>
-          </w:p>
-        </w:tc>
-      </w:tr>
-      <w:tr>
-        <w:tc>
-          <w:tcPr>
-            <w:tcW w:w="3116" w:type="dxa"/>
-          </w:tcPr>
-          <w:p>
-            <w:pPr>
+            <w:r>
               <w:rPr>
                 <w:rFonts w:ascii="Cambria" w:hAnsi="Cambria"/>
                 <w:b/>
@@ -7394,34 +7543,92 @@
                 <w:iCs/>
                 <w:color w:val="000000"/>
               </w:rPr>
-            </w:pPr>
-          </w:p>
-          <w:p>
-            <w:pPr>
-              <w:rPr>
-                <w:rFonts w:ascii="Cambria" w:hAnsi="Cambria"/>
-                <w:b/>
-                <w:bCs/>
+              <w:t>4. Implement code</w:t>
+            </w:r>
+          </w:p>
+        </w:tc>
+        <w:tc>
+          <w:tcPr>
+            <w:tcW w:w="3117" w:type="dxa"/>
+          </w:tcPr>
+          <w:p>
+            <w:pPr>
+              <w:rPr>
+                <w:rFonts w:ascii="Cambria" w:hAnsi="Cambria" w:cs="Times New Roman"/>
+              </w:rPr>
+            </w:pPr>
+            <w:r>
+              <w:rPr>
+                <w:rFonts w:ascii="Cambria" w:hAnsi="Cambria" w:cs="Times New Roman"/>
+              </w:rPr>
+              <w:t>- GUI Design</w:t>
+            </w:r>
+          </w:p>
+          <w:p>
+            <w:pPr>
+              <w:rPr>
+                <w:rFonts w:ascii="Cambria" w:hAnsi="Cambria" w:cs="Times New Roman"/>
+              </w:rPr>
+            </w:pPr>
+            <w:r>
+              <w:rPr>
+                <w:rFonts w:ascii="Cambria" w:hAnsi="Cambria" w:cs="Times New Roman"/>
+              </w:rPr>
+              <w:t>- Collect and v</w:t>
+            </w:r>
+            <w:r>
+              <w:rPr>
+                <w:rFonts w:ascii="Cambria" w:hAnsi="Cambria" w:cs="Times New Roman"/>
+              </w:rPr>
+              <w:t>alidate information about</w:t>
+            </w:r>
+            <w:r>
+              <w:rPr>
+                <w:rFonts w:ascii="Cambria" w:hAnsi="Cambria" w:cs="Times New Roman"/>
+              </w:rPr>
+              <w:t xml:space="preserve"> hospital portal</w:t>
+            </w:r>
+          </w:p>
+          <w:p>
+            <w:pPr>
+              <w:rPr>
+                <w:rFonts w:ascii="Cambria" w:hAnsi="Cambria" w:cs="Times New Roman"/>
+              </w:rPr>
+            </w:pPr>
+            <w:r>
+              <w:rPr>
+                <w:rFonts w:ascii="Cambria" w:hAnsi="Cambria" w:cs="Times New Roman"/>
+              </w:rPr>
+              <w:t>- Connect to database</w:t>
+            </w:r>
+          </w:p>
+          <w:p>
+            <w:pPr>
+              <w:rPr>
+                <w:rFonts w:ascii="Cambria" w:hAnsi="Cambria"/>
                 <w:i/>
                 <w:iCs/>
                 <w:color w:val="000000"/>
               </w:rPr>
             </w:pPr>
-          </w:p>
-        </w:tc>
-        <w:tc>
-          <w:tcPr>
-            <w:tcW w:w="3117" w:type="dxa"/>
-          </w:tcPr>
-          <w:p>
-            <w:pPr>
-              <w:rPr>
-                <w:rFonts w:ascii="Cambria" w:hAnsi="Cambria"/>
-                <w:i/>
-                <w:iCs/>
-                <w:color w:val="000000"/>
-              </w:rPr>
-            </w:pPr>
+            <w:r>
+              <w:rPr>
+                <w:rFonts w:ascii="Cambria" w:hAnsi="Cambria" w:cs="Times New Roman"/>
+              </w:rPr>
+              <w:t>-</w:t>
+            </w:r>
+            <w:r>
+              <w:rPr>
+                <w:rFonts w:ascii="Cambria" w:hAnsi="Cambria" w:cs="Times New Roman"/>
+              </w:rPr>
+              <w:t xml:space="preserve"> </w:t>
+            </w:r>
+            <w:r>
+              <w:rPr>
+                <w:rFonts w:ascii="Cambria" w:hAnsi="Cambria" w:cs="Times New Roman"/>
+              </w:rPr>
+              <w:t>Implement backend</w:t>
+            </w:r>
           </w:p>
         </w:tc>
         <w:tc>
@@ -7437,55 +7644,34 @@
                 <w:color w:val="000000"/>
               </w:rPr>
             </w:pPr>
-          </w:p>
-        </w:tc>
-      </w:tr>
-      <w:tr>
-        <w:tc>
-          <w:tcPr>
-            <w:tcW w:w="3116" w:type="dxa"/>
-          </w:tcPr>
-          <w:p>
-            <w:pPr>
-              <w:rPr>
-                <w:rFonts w:ascii="Cambria" w:hAnsi="Cambria"/>
-                <w:b/>
-                <w:bCs/>
-                <w:i/>
-                <w:iCs/>
-                <w:color w:val="000000"/>
-              </w:rPr>
-            </w:pPr>
-          </w:p>
-        </w:tc>
-        <w:tc>
-          <w:tcPr>
-            <w:tcW w:w="3117" w:type="dxa"/>
-          </w:tcPr>
-          <w:p>
-            <w:pPr>
-              <w:rPr>
-                <w:rFonts w:ascii="Cambria" w:hAnsi="Cambria"/>
-                <w:i/>
-                <w:iCs/>
-                <w:color w:val="000000"/>
-              </w:rPr>
-            </w:pPr>
-          </w:p>
-        </w:tc>
-        <w:tc>
-          <w:tcPr>
-            <w:tcW w:w="3117" w:type="dxa"/>
-          </w:tcPr>
-          <w:p>
-            <w:pPr>
-              <w:rPr>
-                <w:rFonts w:ascii="Cambria" w:hAnsi="Cambria"/>
-                <w:b/>
+            <w:proofErr w:type="spellStart"/>
+            <w:r>
+              <w:rPr>
+                <w:rFonts w:ascii="Cambria" w:hAnsi="Cambria"/>
                 <w:bCs/>
                 <w:color w:val="000000"/>
               </w:rPr>
-            </w:pPr>
+              <w:t>LongHH</w:t>
+            </w:r>
+            <w:proofErr w:type="spellEnd"/>
+            <w:r>
+              <w:rPr>
+                <w:rFonts w:ascii="Cambria" w:hAnsi="Cambria"/>
+                <w:bCs/>
+                <w:color w:val="000000"/>
+              </w:rPr>
+              <w:t xml:space="preserve">, </w:t>
+            </w:r>
+            <w:proofErr w:type="spellStart"/>
+            <w:r>
+              <w:rPr>
+                <w:rFonts w:ascii="Cambria" w:hAnsi="Cambria"/>
+                <w:bCs/>
+                <w:color w:val="000000"/>
+              </w:rPr>
+              <w:t>LinhTP</w:t>
+            </w:r>
+            <w:proofErr w:type="spellEnd"/>
           </w:p>
         </w:tc>
       </w:tr>
@@ -7513,9 +7699,7 @@
           <w:szCs w:val="30"/>
         </w:rPr>
       </w:pPr>
-    </w:p>
-    <w:p>
-      <w:pPr>
+      <w:r>
         <w:rPr>
           <w:rFonts w:ascii="Cambria" w:hAnsi="Cambria"/>
           <w:b/>
@@ -7524,28 +7708,7 @@
           <w:sz w:val="30"/>
           <w:szCs w:val="30"/>
         </w:rPr>
-      </w:pPr>
-      <w:r>
-        <w:rPr>
-          <w:rFonts w:ascii="Cambria" w:hAnsi="Cambria"/>
-          <w:b/>
-          <w:bCs/>
-          <w:color w:val="000000"/>
-          <w:sz w:val="30"/>
-          <w:szCs w:val="30"/>
-        </w:rPr>
-        <w:t>4. Coding Convention</w:t>
-      </w:r>
-      <w:r>
-        <w:rPr>
-          <w:rFonts w:ascii="Cambria" w:hAnsi="Cambria"/>
-          <w:b/>
-          <w:bCs/>
-          <w:color w:val="000000"/>
-          <w:sz w:val="30"/>
-          <w:szCs w:val="30"/>
-        </w:rPr>
-        <w:t xml:space="preserve"> </w:t>
+        <w:t xml:space="preserve">4. Coding Convention </w:t>
       </w:r>
     </w:p>
     <w:p>
@@ -7842,7 +8005,25 @@
           <w:sz w:val="24"/>
           <w:szCs w:val="24"/>
         </w:rPr>
-        <w:t>Using Java coding convention from:</w:t>
+        <w:t xml:space="preserve">Using Java coding convention </w:t>
+      </w:r>
+      <w:proofErr w:type="gramStart"/>
+      <w:r>
+        <w:rPr>
+          <w:rFonts w:ascii="Cambria" w:eastAsia="Times New Roman" w:hAnsi="Cambria" w:cs="Times New Roman"/>
+          <w:sz w:val="24"/>
+          <w:szCs w:val="24"/>
+        </w:rPr>
+        <w:t>from</w:t>
+      </w:r>
+      <w:proofErr w:type="gramEnd"/>
+      <w:r>
+        <w:rPr>
+          <w:rFonts w:ascii="Cambria" w:eastAsia="Times New Roman" w:hAnsi="Cambria" w:cs="Times New Roman"/>
+          <w:sz w:val="24"/>
+          <w:szCs w:val="24"/>
+        </w:rPr>
+        <w:t>:</w:t>
       </w:r>
     </w:p>
     <w:p>
@@ -7909,15 +8090,7 @@
           <w:szCs w:val="24"/>
         </w:rPr>
         <w:tab/>
-        <w:t>Angular</w:t>
-      </w:r>
-      <w:r>
-        <w:rPr>
-          <w:rFonts w:ascii="Cambria" w:eastAsia="Times New Roman" w:hAnsi="Cambria" w:cs="Times New Roman"/>
-          <w:sz w:val="24"/>
-          <w:szCs w:val="24"/>
-        </w:rPr>
-        <w:t>: Using to develop mobile application.</w:t>
+        <w:t>Angular: Using to develop mobile application.</w:t>
       </w:r>
     </w:p>
     <w:p>
@@ -7997,15 +8170,7 @@
           <w:sz w:val="24"/>
           <w:szCs w:val="24"/>
         </w:rPr>
-        <w:t>Symbols and file names</w:t>
-      </w:r>
-      <w:r>
-        <w:rPr>
-          <w:rFonts w:ascii="Cambria" w:eastAsia="Times New Roman" w:hAnsi="Cambria" w:cs="Times New Roman"/>
-          <w:sz w:val="24"/>
-          <w:szCs w:val="24"/>
-        </w:rPr>
-        <w:t>:</w:t>
+        <w:t>Symbols and file names:</w:t>
       </w:r>
     </w:p>
     <w:p>
@@ -8029,7 +8194,6 @@
           <w:sz w:val="24"/>
           <w:szCs w:val="24"/>
         </w:rPr>
-        <w:lastRenderedPageBreak/>
         <w:t>Do use consistent names for all assets named after what they represent.</w:t>
       </w:r>
     </w:p>
@@ -8078,6 +8242,7 @@
           <w:sz w:val="24"/>
           <w:szCs w:val="24"/>
         </w:rPr>
+        <w:lastRenderedPageBreak/>
         <w:t>Do match the name of the symbol to the name of the file.</w:t>
       </w:r>
     </w:p>
@@ -8101,37 +8266,23 @@
         </w:rPr>
         <w:t xml:space="preserve">Using </w:t>
       </w:r>
+      <w:proofErr w:type="gramStart"/>
       <w:r>
         <w:rPr>
           <w:rFonts w:ascii="Cambria" w:eastAsia="Times New Roman" w:hAnsi="Cambria" w:cs="Times New Roman"/>
           <w:sz w:val="24"/>
           <w:szCs w:val="24"/>
         </w:rPr>
-        <w:t>Angular coding convention f</w:t>
+        <w:t>Angular coding</w:t>
       </w:r>
+      <w:proofErr w:type="gramEnd"/>
       <w:r>
         <w:rPr>
           <w:rFonts w:ascii="Cambria" w:eastAsia="Times New Roman" w:hAnsi="Cambria" w:cs="Times New Roman"/>
           <w:sz w:val="24"/>
           <w:szCs w:val="24"/>
         </w:rPr>
-        <w:t>r</w:t>
-      </w:r>
-      <w:r>
-        <w:rPr>
-          <w:rFonts w:ascii="Cambria" w:eastAsia="Times New Roman" w:hAnsi="Cambria" w:cs="Times New Roman"/>
-          <w:sz w:val="24"/>
-          <w:szCs w:val="24"/>
-        </w:rPr>
-        <w:t>o</w:t>
-      </w:r>
-      <w:r>
-        <w:rPr>
-          <w:rFonts w:ascii="Cambria" w:eastAsia="Times New Roman" w:hAnsi="Cambria" w:cs="Times New Roman"/>
-          <w:sz w:val="24"/>
-          <w:szCs w:val="24"/>
-        </w:rPr>
-        <w:t>m:</w:t>
+        <w:t xml:space="preserve"> convention from:</w:t>
       </w:r>
     </w:p>
     <w:p>
@@ -8206,9 +8357,9 @@
           <w:color w:val="000000"/>
         </w:rPr>
       </w:pPr>
-      <w:bookmarkStart w:id="5" w:name="OLE_LINK23"/>
-      <w:bookmarkStart w:id="6" w:name="OLE_LINK24"/>
-      <w:bookmarkStart w:id="7" w:name="OLE_LINK25"/>
+      <w:bookmarkStart w:id="4" w:name="OLE_LINK23"/>
+      <w:bookmarkStart w:id="5" w:name="OLE_LINK24"/>
+      <w:bookmarkStart w:id="6" w:name="OLE_LINK25"/>
       <w:r>
         <w:rPr>
           <w:rFonts w:ascii="Cambria" w:hAnsi="Cambria"/>
@@ -8264,8 +8415,8 @@
         </w:rPr>
         <w:t>vent</w:t>
       </w:r>
-      <w:bookmarkStart w:id="8" w:name="OLE_LINK21"/>
-      <w:bookmarkStart w:id="9" w:name="OLE_LINK22"/>
+      <w:bookmarkStart w:id="7" w:name="OLE_LINK21"/>
+      <w:bookmarkStart w:id="8" w:name="OLE_LINK22"/>
     </w:p>
     <w:tbl>
       <w:tblPr>
@@ -8299,9 +8450,9 @@
           <w:tcPr>
             <w:tcW w:w="535" w:type="dxa"/>
           </w:tcPr>
+          <w:bookmarkEnd w:id="4"/>
           <w:bookmarkEnd w:id="5"/>
           <w:bookmarkEnd w:id="6"/>
-          <w:bookmarkEnd w:id="7"/>
           <w:p>
             <w:pPr>
               <w:rPr>
@@ -8462,7 +8613,7 @@
                 <w:rFonts w:ascii="Cambria" w:hAnsi="Cambria"/>
               </w:rPr>
             </w:pPr>
-            <w:bookmarkStart w:id="10" w:name="_Hlk510704289"/>
+            <w:bookmarkStart w:id="9" w:name="_Hlk510704289"/>
             <w:r>
               <w:rPr>
                 <w:rFonts w:ascii="Cambria" w:hAnsi="Cambria"/>
@@ -8491,7 +8642,15 @@
               <w:rPr>
                 <w:rFonts w:ascii="Cambria" w:hAnsi="Cambria"/>
               </w:rPr>
-              <w:t xml:space="preserve"> with empty input</w:t>
+              <w:t xml:space="preserve"> with emp</w:t>
+            </w:r>
+            <w:bookmarkStart w:id="10" w:name="_GoBack"/>
+            <w:bookmarkEnd w:id="10"/>
+            <w:r>
+              <w:rPr>
+                <w:rFonts w:ascii="Cambria" w:hAnsi="Cambria"/>
+              </w:rPr>
+              <w:t>ty input</w:t>
             </w:r>
           </w:p>
         </w:tc>
@@ -8996,9 +9155,9 @@
           </w:p>
         </w:tc>
       </w:tr>
+      <w:bookmarkEnd w:id="7"/>
       <w:bookmarkEnd w:id="8"/>
       <w:bookmarkEnd w:id="9"/>
-      <w:bookmarkEnd w:id="10"/>
       <w:tr>
         <w:trPr>
           <w:jc w:val="center"/>
@@ -9919,7 +10078,35 @@
               <w:rPr>
                 <w:rFonts w:ascii="Cambria" w:hAnsi="Cambria"/>
               </w:rPr>
-              <w:t>Address: “1b Nha Chung, Da Lat, Lam Dong”</w:t>
+              <w:t xml:space="preserve">Address: “1b </w:t>
+            </w:r>
+            <w:proofErr w:type="spellStart"/>
+            <w:r>
+              <w:rPr>
+                <w:rFonts w:ascii="Cambria" w:hAnsi="Cambria"/>
+              </w:rPr>
+              <w:t>Nha</w:t>
+            </w:r>
+            <w:proofErr w:type="spellEnd"/>
+            <w:r>
+              <w:rPr>
+                <w:rFonts w:ascii="Cambria" w:hAnsi="Cambria"/>
+              </w:rPr>
+              <w:t xml:space="preserve"> Chung, Da </w:t>
+            </w:r>
+            <w:proofErr w:type="spellStart"/>
+            <w:r>
+              <w:rPr>
+                <w:rFonts w:ascii="Cambria" w:hAnsi="Cambria"/>
+              </w:rPr>
+              <w:t>Lat</w:t>
+            </w:r>
+            <w:proofErr w:type="spellEnd"/>
+            <w:r>
+              <w:rPr>
+                <w:rFonts w:ascii="Cambria" w:hAnsi="Cambria"/>
+              </w:rPr>
+              <w:t>, Lam Dong”</w:t>
             </w:r>
           </w:p>
           <w:p>
@@ -10285,7 +10472,23 @@
                 <w:rFonts w:ascii="Cambria" w:eastAsia="Cambria" w:hAnsi="Cambria" w:cs="Cambria"/>
                 <w:color w:val="000000"/>
               </w:rPr>
-              <w:t>Username: “LinhTP”</w:t>
+              <w:t>Username: “</w:t>
+            </w:r>
+            <w:proofErr w:type="spellStart"/>
+            <w:r>
+              <w:rPr>
+                <w:rFonts w:ascii="Cambria" w:eastAsia="Cambria" w:hAnsi="Cambria" w:cs="Cambria"/>
+                <w:color w:val="000000"/>
+              </w:rPr>
+              <w:t>LinhTP</w:t>
+            </w:r>
+            <w:proofErr w:type="spellEnd"/>
+            <w:r>
+              <w:rPr>
+                <w:rFonts w:ascii="Cambria" w:eastAsia="Cambria" w:hAnsi="Cambria" w:cs="Cambria"/>
+                <w:color w:val="000000"/>
+              </w:rPr>
+              <w:t>”</w:t>
             </w:r>
           </w:p>
           <w:p>
@@ -10316,6 +10519,7 @@
               </w:rPr>
               <w:t>Email: “</w:t>
             </w:r>
+            <w:proofErr w:type="spellStart"/>
             <w:r>
               <w:rPr>
                 <w:rFonts w:ascii="Cambria" w:eastAsia="Cambria" w:hAnsi="Cambria" w:cs="Cambria"/>
@@ -10323,6 +10527,7 @@
               </w:rPr>
               <w:t>AeonCity</w:t>
             </w:r>
+            <w:proofErr w:type="spellEnd"/>
             <w:r>
               <w:rPr>
                 <w:rFonts w:ascii="Cambria" w:eastAsia="Cambria" w:hAnsi="Cambria" w:cs="Cambria"/>
@@ -10371,7 +10576,23 @@
                 <w:rFonts w:ascii="Cambria" w:eastAsia="Cambria" w:hAnsi="Cambria" w:cs="Cambria"/>
                 <w:color w:val="000000"/>
               </w:rPr>
-              <w:t>name: “Tran Nguyen Quang”</w:t>
+              <w:t xml:space="preserve">name: “Tran Nguyen </w:t>
+            </w:r>
+            <w:proofErr w:type="spellStart"/>
+            <w:r>
+              <w:rPr>
+                <w:rFonts w:ascii="Cambria" w:eastAsia="Cambria" w:hAnsi="Cambria" w:cs="Cambria"/>
+                <w:color w:val="000000"/>
+              </w:rPr>
+              <w:t>Quang</w:t>
+            </w:r>
+            <w:proofErr w:type="spellEnd"/>
+            <w:r>
+              <w:rPr>
+                <w:rFonts w:ascii="Cambria" w:eastAsia="Cambria" w:hAnsi="Cambria" w:cs="Cambria"/>
+                <w:color w:val="000000"/>
+              </w:rPr>
+              <w:t>”</w:t>
             </w:r>
           </w:p>
           <w:p>
@@ -10575,7 +10796,35 @@
               <w:rPr>
                 <w:rFonts w:ascii="Cambria" w:hAnsi="Cambria"/>
               </w:rPr>
-              <w:t>Address: “1b Nha Chung, Da Lat, Lam Dong”</w:t>
+              <w:t xml:space="preserve">Address: “1b </w:t>
+            </w:r>
+            <w:proofErr w:type="spellStart"/>
+            <w:r>
+              <w:rPr>
+                <w:rFonts w:ascii="Cambria" w:hAnsi="Cambria"/>
+              </w:rPr>
+              <w:t>Nha</w:t>
+            </w:r>
+            <w:proofErr w:type="spellEnd"/>
+            <w:r>
+              <w:rPr>
+                <w:rFonts w:ascii="Cambria" w:hAnsi="Cambria"/>
+              </w:rPr>
+              <w:t xml:space="preserve"> Chung, Da </w:t>
+            </w:r>
+            <w:proofErr w:type="spellStart"/>
+            <w:r>
+              <w:rPr>
+                <w:rFonts w:ascii="Cambria" w:hAnsi="Cambria"/>
+              </w:rPr>
+              <w:t>Lat</w:t>
+            </w:r>
+            <w:proofErr w:type="spellEnd"/>
+            <w:r>
+              <w:rPr>
+                <w:rFonts w:ascii="Cambria" w:hAnsi="Cambria"/>
+              </w:rPr>
+              <w:t>, Lam Dong”</w:t>
             </w:r>
           </w:p>
           <w:p>
@@ -10648,6 +10897,7 @@
             <w:bookmarkStart w:id="41" w:name="OLE_LINK63"/>
             <w:bookmarkStart w:id="42" w:name="OLE_LINK64"/>
             <w:bookmarkStart w:id="43" w:name="OLE_LINK65"/>
+            <w:proofErr w:type="gramStart"/>
             <w:r>
               <w:rPr>
                 <w:rFonts w:ascii="Cambria" w:hAnsi="Cambria"/>
@@ -10661,7 +10911,14 @@
               <w:rPr>
                 <w:rFonts w:ascii="Cambria" w:hAnsi="Cambria"/>
               </w:rPr>
-              <w:t>ystem show error message “Email is invalid”.</w:t>
+              <w:t>ystem show error message</w:t>
+            </w:r>
+            <w:proofErr w:type="gramEnd"/>
+            <w:r>
+              <w:rPr>
+                <w:rFonts w:ascii="Cambria" w:hAnsi="Cambria"/>
+              </w:rPr>
+              <w:t xml:space="preserve"> “Email is invalid”.</w:t>
             </w:r>
             <w:bookmarkEnd w:id="41"/>
             <w:bookmarkEnd w:id="42"/>
@@ -10922,7 +11179,23 @@
                 <w:rFonts w:ascii="Cambria" w:eastAsia="Cambria" w:hAnsi="Cambria" w:cs="Cambria"/>
                 <w:color w:val="000000"/>
               </w:rPr>
-              <w:t>Username: “LinhTP”</w:t>
+              <w:t>Username: “</w:t>
+            </w:r>
+            <w:proofErr w:type="spellStart"/>
+            <w:r>
+              <w:rPr>
+                <w:rFonts w:ascii="Cambria" w:eastAsia="Cambria" w:hAnsi="Cambria" w:cs="Cambria"/>
+                <w:color w:val="000000"/>
+              </w:rPr>
+              <w:t>LinhTP</w:t>
+            </w:r>
+            <w:proofErr w:type="spellEnd"/>
+            <w:r>
+              <w:rPr>
+                <w:rFonts w:ascii="Cambria" w:eastAsia="Cambria" w:hAnsi="Cambria" w:cs="Cambria"/>
+                <w:color w:val="000000"/>
+              </w:rPr>
+              <w:t>”</w:t>
             </w:r>
           </w:p>
           <w:p>
@@ -10981,7 +11254,23 @@
                 <w:color w:val="000000"/>
               </w:rPr>
               <w:lastRenderedPageBreak/>
-              <w:t>Full name: “Tran Nguyen Quang”</w:t>
+              <w:t xml:space="preserve">Full name: “Tran Nguyen </w:t>
+            </w:r>
+            <w:proofErr w:type="spellStart"/>
+            <w:r>
+              <w:rPr>
+                <w:rFonts w:ascii="Cambria" w:eastAsia="Cambria" w:hAnsi="Cambria" w:cs="Cambria"/>
+                <w:color w:val="000000"/>
+              </w:rPr>
+              <w:t>Quang</w:t>
+            </w:r>
+            <w:proofErr w:type="spellEnd"/>
+            <w:r>
+              <w:rPr>
+                <w:rFonts w:ascii="Cambria" w:eastAsia="Cambria" w:hAnsi="Cambria" w:cs="Cambria"/>
+                <w:color w:val="000000"/>
+              </w:rPr>
+              <w:t>”</w:t>
             </w:r>
           </w:p>
           <w:p>
@@ -11152,7 +11441,35 @@
               <w:rPr>
                 <w:rFonts w:ascii="Cambria" w:hAnsi="Cambria"/>
               </w:rPr>
-              <w:t>Address: “1b Nha Chung, Da Lat, Lam Dong”</w:t>
+              <w:t xml:space="preserve">Address: “1b </w:t>
+            </w:r>
+            <w:proofErr w:type="spellStart"/>
+            <w:r>
+              <w:rPr>
+                <w:rFonts w:ascii="Cambria" w:hAnsi="Cambria"/>
+              </w:rPr>
+              <w:t>Nha</w:t>
+            </w:r>
+            <w:proofErr w:type="spellEnd"/>
+            <w:r>
+              <w:rPr>
+                <w:rFonts w:ascii="Cambria" w:hAnsi="Cambria"/>
+              </w:rPr>
+              <w:t xml:space="preserve"> Chung, Da </w:t>
+            </w:r>
+            <w:proofErr w:type="spellStart"/>
+            <w:r>
+              <w:rPr>
+                <w:rFonts w:ascii="Cambria" w:hAnsi="Cambria"/>
+              </w:rPr>
+              <w:t>Lat</w:t>
+            </w:r>
+            <w:proofErr w:type="spellEnd"/>
+            <w:r>
+              <w:rPr>
+                <w:rFonts w:ascii="Cambria" w:hAnsi="Cambria"/>
+              </w:rPr>
+              <w:t>, Lam Dong”</w:t>
             </w:r>
           </w:p>
           <w:p>
@@ -12198,6 +12515,7 @@
                 <w:rFonts w:ascii="Cambria" w:hAnsi="Cambria"/>
               </w:rPr>
             </w:pPr>
+            <w:proofErr w:type="gramStart"/>
             <w:r>
               <w:rPr>
                 <w:rFonts w:ascii="Cambria" w:hAnsi="Cambria"/>
@@ -12215,7 +12533,14 @@
               <w:rPr>
                 <w:rFonts w:ascii="Cambria" w:hAnsi="Cambria"/>
               </w:rPr>
-              <w:t>message “</w:t>
+              <w:t>message</w:t>
+            </w:r>
+            <w:proofErr w:type="gramEnd"/>
+            <w:r>
+              <w:rPr>
+                <w:rFonts w:ascii="Cambria" w:hAnsi="Cambria"/>
+              </w:rPr>
+              <w:t xml:space="preserve"> “</w:t>
             </w:r>
             <w:r>
               <w:rPr>
@@ -13993,6 +14318,7 @@
       <w:bookmarkStart w:id="56" w:name="OLE_LINK111"/>
       <w:bookmarkStart w:id="57" w:name="OLE_LINK112"/>
       <w:bookmarkStart w:id="58" w:name="OLE_LINK113"/>
+      <w:proofErr w:type="gramStart"/>
       <w:r>
         <w:rPr>
           <w:rFonts w:ascii="Cambria" w:hAnsi="Cambria"/>
@@ -14004,7 +14330,21 @@
           <w:sz w:val="28"/>
           <w:szCs w:val="28"/>
         </w:rPr>
-        <w:t>5.2 Manager</w:t>
+        <w:t>5.2</w:t>
+      </w:r>
+      <w:proofErr w:type="gramEnd"/>
+      <w:r>
+        <w:rPr>
+          <w:rFonts w:ascii="Cambria" w:hAnsi="Cambria"/>
+          <w:b/>
+          <w:bCs/>
+          <w:i/>
+          <w:iCs/>
+          <w:color w:val="000000"/>
+          <w:sz w:val="28"/>
+          <w:szCs w:val="28"/>
+        </w:rPr>
+        <w:t xml:space="preserve"> Manager</w:t>
       </w:r>
       <w:r>
         <w:rPr>
@@ -14544,6 +14884,7 @@
             <w:bookmarkStart w:id="67" w:name="OLE_LINK20"/>
             <w:bookmarkStart w:id="68" w:name="OLE_LINK33"/>
             <w:bookmarkStart w:id="69" w:name="OLE_LINK34"/>
+            <w:proofErr w:type="gramStart"/>
             <w:r>
               <w:rPr>
                 <w:rFonts w:ascii="Cambria" w:hAnsi="Cambria"/>
@@ -14560,7 +14901,14 @@
               <w:rPr>
                 <w:rFonts w:ascii="Cambria" w:hAnsi="Cambria"/>
               </w:rPr>
-              <w:t xml:space="preserve">message </w:t>
+              <w:t>message</w:t>
+            </w:r>
+            <w:proofErr w:type="gramEnd"/>
+            <w:r>
+              <w:rPr>
+                <w:rFonts w:ascii="Cambria" w:hAnsi="Cambria"/>
+              </w:rPr>
+              <w:t xml:space="preserve"> </w:t>
             </w:r>
             <w:bookmarkEnd w:id="67"/>
             <w:bookmarkEnd w:id="68"/>
@@ -14828,8 +15176,30 @@
               <w:rPr>
                 <w:rFonts w:ascii="Cambria" w:hAnsi="Cambria"/>
               </w:rPr>
-              <w:t>Member: LinhTP, LongHH</w:t>
-            </w:r>
+              <w:t xml:space="preserve">Member: </w:t>
+            </w:r>
+            <w:proofErr w:type="spellStart"/>
+            <w:r>
+              <w:rPr>
+                <w:rFonts w:ascii="Cambria" w:hAnsi="Cambria"/>
+              </w:rPr>
+              <w:t>LinhTP</w:t>
+            </w:r>
+            <w:proofErr w:type="spellEnd"/>
+            <w:r>
+              <w:rPr>
+                <w:rFonts w:ascii="Cambria" w:hAnsi="Cambria"/>
+              </w:rPr>
+              <w:t xml:space="preserve">, </w:t>
+            </w:r>
+            <w:proofErr w:type="spellStart"/>
+            <w:r>
+              <w:rPr>
+                <w:rFonts w:ascii="Cambria" w:hAnsi="Cambria"/>
+              </w:rPr>
+              <w:t>LongHH</w:t>
+            </w:r>
+            <w:proofErr w:type="spellEnd"/>
           </w:p>
           <w:p>
             <w:pPr>
@@ -14891,7 +15261,21 @@
               <w:rPr>
                 <w:rFonts w:ascii="Cambria" w:hAnsi="Cambria"/>
               </w:rPr>
-              <w:t>Place: “Ha Noi”</w:t>
+              <w:t xml:space="preserve">Place: “Ha </w:t>
+            </w:r>
+            <w:proofErr w:type="spellStart"/>
+            <w:r>
+              <w:rPr>
+                <w:rFonts w:ascii="Cambria" w:hAnsi="Cambria"/>
+              </w:rPr>
+              <w:t>Noi</w:t>
+            </w:r>
+            <w:proofErr w:type="spellEnd"/>
+            <w:r>
+              <w:rPr>
+                <w:rFonts w:ascii="Cambria" w:hAnsi="Cambria"/>
+              </w:rPr>
+              <w:t>”</w:t>
             </w:r>
             <w:bookmarkEnd w:id="77"/>
             <w:bookmarkEnd w:id="78"/>
@@ -15129,8 +15513,30 @@
               <w:rPr>
                 <w:rFonts w:ascii="Cambria" w:hAnsi="Cambria"/>
               </w:rPr>
-              <w:t>Member: LinhTP, LongHH</w:t>
-            </w:r>
+              <w:t xml:space="preserve">Member: </w:t>
+            </w:r>
+            <w:proofErr w:type="spellStart"/>
+            <w:r>
+              <w:rPr>
+                <w:rFonts w:ascii="Cambria" w:hAnsi="Cambria"/>
+              </w:rPr>
+              <w:t>LinhTP</w:t>
+            </w:r>
+            <w:proofErr w:type="spellEnd"/>
+            <w:r>
+              <w:rPr>
+                <w:rFonts w:ascii="Cambria" w:hAnsi="Cambria"/>
+              </w:rPr>
+              <w:t xml:space="preserve">, </w:t>
+            </w:r>
+            <w:proofErr w:type="spellStart"/>
+            <w:r>
+              <w:rPr>
+                <w:rFonts w:ascii="Cambria" w:hAnsi="Cambria"/>
+              </w:rPr>
+              <w:t>LongHH</w:t>
+            </w:r>
+            <w:proofErr w:type="spellEnd"/>
           </w:p>
           <w:p>
             <w:pPr>
@@ -15192,7 +15598,21 @@
               <w:rPr>
                 <w:rFonts w:ascii="Cambria" w:hAnsi="Cambria"/>
               </w:rPr>
-              <w:t>Place: “Ha Noi”</w:t>
+              <w:t xml:space="preserve">Place: “Ha </w:t>
+            </w:r>
+            <w:proofErr w:type="spellStart"/>
+            <w:r>
+              <w:rPr>
+                <w:rFonts w:ascii="Cambria" w:hAnsi="Cambria"/>
+              </w:rPr>
+              <w:t>Noi</w:t>
+            </w:r>
+            <w:proofErr w:type="spellEnd"/>
+            <w:r>
+              <w:rPr>
+                <w:rFonts w:ascii="Cambria" w:hAnsi="Cambria"/>
+              </w:rPr>
+              <w:t>”</w:t>
             </w:r>
           </w:p>
         </w:tc>
@@ -16300,6 +16720,7 @@
             </w:pPr>
             <w:bookmarkStart w:id="99" w:name="OLE_LINK86"/>
             <w:bookmarkStart w:id="100" w:name="OLE_LINK87"/>
+            <w:proofErr w:type="gramStart"/>
             <w:r>
               <w:rPr>
                 <w:rFonts w:ascii="Cambria" w:hAnsi="Cambria"/>
@@ -16316,7 +16737,14 @@
               <w:rPr>
                 <w:rFonts w:ascii="Cambria" w:hAnsi="Cambria"/>
               </w:rPr>
-              <w:t xml:space="preserve">message </w:t>
+              <w:t>message</w:t>
+            </w:r>
+            <w:proofErr w:type="gramEnd"/>
+            <w:r>
+              <w:rPr>
+                <w:rFonts w:ascii="Cambria" w:hAnsi="Cambria"/>
+              </w:rPr>
+              <w:t xml:space="preserve"> </w:t>
             </w:r>
             <w:bookmarkEnd w:id="99"/>
             <w:bookmarkEnd w:id="100"/>

</xml_diff>